<commit_message>
Interface Definition Document: Rest API - User
</commit_message>
<xml_diff>
--- a/Documentation/Rest_API/REST_API_User.docx
+++ b/Documentation/Rest_API/REST_API_User.docx
@@ -14,6 +14,198 @@
       </w:r>
     </w:p>
     <w:p/>
+    <w:p/>
+    <w:p>
+      <w:pPr>
+        <w:pStyle w:val="Title"/>
+        <w:rPr>
+          <w:sz w:val="32"/>
+          <w:szCs w:val="32"/>
+        </w:rPr>
+      </w:pPr>
+      <w:r>
+        <w:rPr>
+          <w:sz w:val="32"/>
+          <w:szCs w:val="32"/>
+        </w:rPr>
+        <w:t>Document Revision History</w:t>
+      </w:r>
+    </w:p>
+    <w:p/>
+    <w:tbl>
+      <w:tblPr>
+        <w:tblW w:w="9627" w:type="dxa"/>
+        <w:tblInd w:w="198" w:type="dxa"/>
+        <w:tblBorders>
+          <w:top w:val="single" w:sz="6" w:space="0" w:color="auto"/>
+          <w:left w:val="single" w:sz="6" w:space="0" w:color="auto"/>
+          <w:bottom w:val="single" w:sz="6" w:space="0" w:color="auto"/>
+          <w:right w:val="single" w:sz="6" w:space="0" w:color="auto"/>
+          <w:insideH w:val="single" w:sz="6" w:space="0" w:color="auto"/>
+          <w:insideV w:val="single" w:sz="6" w:space="0" w:color="auto"/>
+        </w:tblBorders>
+        <w:tblLayout w:type="fixed"/>
+        <w:tblLook w:val="04A0" w:firstRow="1" w:lastRow="0" w:firstColumn="1" w:lastColumn="0" w:noHBand="0" w:noVBand="1"/>
+      </w:tblPr>
+      <w:tblGrid>
+        <w:gridCol w:w="1080"/>
+        <w:gridCol w:w="990"/>
+        <w:gridCol w:w="7557"/>
+      </w:tblGrid>
+      <w:tr>
+        <w:tc>
+          <w:tcPr>
+            <w:tcW w:w="1080" w:type="dxa"/>
+            <w:tcBorders>
+              <w:top w:val="single" w:sz="6" w:space="0" w:color="auto"/>
+              <w:left w:val="single" w:sz="6" w:space="0" w:color="auto"/>
+              <w:bottom w:val="single" w:sz="6" w:space="0" w:color="auto"/>
+              <w:right w:val="single" w:sz="6" w:space="0" w:color="auto"/>
+            </w:tcBorders>
+            <w:hideMark/>
+          </w:tcPr>
+          <w:p>
+            <w:pPr>
+              <w:pStyle w:val="Tabletext"/>
+              <w:jc w:val="center"/>
+              <w:rPr>
+                <w:b/>
+              </w:rPr>
+            </w:pPr>
+            <w:r>
+              <w:rPr>
+                <w:b/>
+              </w:rPr>
+              <w:t>Date</w:t>
+            </w:r>
+          </w:p>
+        </w:tc>
+        <w:tc>
+          <w:tcPr>
+            <w:tcW w:w="990" w:type="dxa"/>
+            <w:tcBorders>
+              <w:top w:val="single" w:sz="6" w:space="0" w:color="auto"/>
+              <w:left w:val="single" w:sz="6" w:space="0" w:color="auto"/>
+              <w:bottom w:val="single" w:sz="6" w:space="0" w:color="auto"/>
+              <w:right w:val="single" w:sz="6" w:space="0" w:color="auto"/>
+            </w:tcBorders>
+            <w:hideMark/>
+          </w:tcPr>
+          <w:p>
+            <w:pPr>
+              <w:pStyle w:val="Tabletext"/>
+              <w:jc w:val="center"/>
+              <w:rPr>
+                <w:b/>
+              </w:rPr>
+            </w:pPr>
+            <w:r>
+              <w:rPr>
+                <w:b/>
+              </w:rPr>
+              <w:t>Version</w:t>
+            </w:r>
+          </w:p>
+        </w:tc>
+        <w:tc>
+          <w:tcPr>
+            <w:tcW w:w="7557" w:type="dxa"/>
+            <w:tcBorders>
+              <w:top w:val="single" w:sz="6" w:space="0" w:color="auto"/>
+              <w:left w:val="single" w:sz="6" w:space="0" w:color="auto"/>
+              <w:bottom w:val="single" w:sz="6" w:space="0" w:color="auto"/>
+              <w:right w:val="single" w:sz="6" w:space="0" w:color="auto"/>
+            </w:tcBorders>
+            <w:hideMark/>
+          </w:tcPr>
+          <w:p>
+            <w:pPr>
+              <w:pStyle w:val="Tabletext"/>
+              <w:jc w:val="center"/>
+              <w:rPr>
+                <w:b/>
+              </w:rPr>
+            </w:pPr>
+            <w:r>
+              <w:rPr>
+                <w:b/>
+              </w:rPr>
+              <w:t>Description</w:t>
+            </w:r>
+          </w:p>
+        </w:tc>
+      </w:tr>
+      <w:tr>
+        <w:tc>
+          <w:tcPr>
+            <w:tcW w:w="1080" w:type="dxa"/>
+            <w:tcBorders>
+              <w:top w:val="single" w:sz="6" w:space="0" w:color="auto"/>
+              <w:left w:val="single" w:sz="6" w:space="0" w:color="auto"/>
+              <w:bottom w:val="single" w:sz="6" w:space="0" w:color="auto"/>
+              <w:right w:val="single" w:sz="6" w:space="0" w:color="auto"/>
+            </w:tcBorders>
+            <w:hideMark/>
+          </w:tcPr>
+          <w:p>
+            <w:pPr>
+              <w:pStyle w:val="Tabletext"/>
+            </w:pPr>
+            <w:r>
+              <w:t>1/14</w:t>
+            </w:r>
+            <w:r>
+              <w:t>/2017</w:t>
+            </w:r>
+          </w:p>
+        </w:tc>
+        <w:tc>
+          <w:tcPr>
+            <w:tcW w:w="990" w:type="dxa"/>
+            <w:tcBorders>
+              <w:top w:val="single" w:sz="6" w:space="0" w:color="auto"/>
+              <w:left w:val="single" w:sz="6" w:space="0" w:color="auto"/>
+              <w:bottom w:val="single" w:sz="6" w:space="0" w:color="auto"/>
+              <w:right w:val="single" w:sz="6" w:space="0" w:color="auto"/>
+            </w:tcBorders>
+            <w:hideMark/>
+          </w:tcPr>
+          <w:p>
+            <w:pPr>
+              <w:pStyle w:val="Tabletext"/>
+            </w:pPr>
+            <w:r>
+              <w:t>1.0</w:t>
+            </w:r>
+          </w:p>
+        </w:tc>
+        <w:tc>
+          <w:tcPr>
+            <w:tcW w:w="7557" w:type="dxa"/>
+            <w:tcBorders>
+              <w:top w:val="single" w:sz="6" w:space="0" w:color="auto"/>
+              <w:left w:val="single" w:sz="6" w:space="0" w:color="auto"/>
+              <w:bottom w:val="single" w:sz="6" w:space="0" w:color="auto"/>
+              <w:right w:val="single" w:sz="6" w:space="0" w:color="auto"/>
+            </w:tcBorders>
+            <w:hideMark/>
+          </w:tcPr>
+          <w:p>
+            <w:pPr>
+              <w:pStyle w:val="Tabletext"/>
+            </w:pPr>
+            <w:r>
+              <w:t>Initial Write-up</w:t>
+            </w:r>
+          </w:p>
+        </w:tc>
+      </w:tr>
+    </w:tbl>
+    <w:p>
+      <w:bookmarkStart w:id="0" w:name="_GoBack"/>
+      <w:bookmarkEnd w:id="0"/>
+    </w:p>
+    <w:p/>
     <w:p>
       <w:pPr>
         <w:pStyle w:val="Heading1"/>
@@ -21,45 +213,688 @@
       <w:r>
         <w:t>Data Type</w:t>
       </w:r>
-    </w:p>
-    <w:p>
-      <w:pPr>
-        <w:spacing w:line="240" w:lineRule="auto"/>
-        <w:ind w:firstLine="720"/>
-      </w:pPr>
       <w:r>
-        <w:t>User {</w:t>
+        <w:t>: User</w:t>
       </w:r>
     </w:p>
-    <w:p>
-      <w:pPr>
-        <w:ind w:left="1440"/>
-      </w:pPr>
-      <w:proofErr w:type="gramStart"/>
-      <w:r>
-        <w:t>id</w:t>
-      </w:r>
-      <w:proofErr w:type="gramEnd"/>
-      <w:r>
-        <w:t xml:space="preserve"> (integer),</w:t>
-      </w:r>
-    </w:p>
-    <w:p>
-      <w:pPr>
-        <w:ind w:left="1440"/>
-      </w:pPr>
-      <w:r>
-        <w:t>TBD</w:t>
-      </w:r>
-    </w:p>
-    <w:p>
-      <w:pPr>
-        <w:ind w:left="720"/>
-      </w:pPr>
-      <w:r>
-        <w:t>}</w:t>
-      </w:r>
-    </w:p>
+    <w:p/>
+    <w:tbl>
+      <w:tblPr>
+        <w:tblStyle w:val="TableGrid"/>
+        <w:tblW w:w="9360" w:type="dxa"/>
+        <w:tblInd w:w="468" w:type="dxa"/>
+        <w:tblLayout w:type="fixed"/>
+        <w:tblLook w:val="04A0" w:firstRow="1" w:lastRow="0" w:firstColumn="1" w:lastColumn="0" w:noHBand="0" w:noVBand="1"/>
+      </w:tblPr>
+      <w:tblGrid>
+        <w:gridCol w:w="1350"/>
+        <w:gridCol w:w="1170"/>
+        <w:gridCol w:w="1260"/>
+        <w:gridCol w:w="5580"/>
+      </w:tblGrid>
+      <w:tr>
+        <w:tc>
+          <w:tcPr>
+            <w:tcW w:w="1350" w:type="dxa"/>
+            <w:shd w:val="clear" w:color="auto" w:fill="B6DDE8" w:themeFill="accent5" w:themeFillTint="66"/>
+          </w:tcPr>
+          <w:p>
+            <w:pPr>
+              <w:rPr>
+                <w:b/>
+              </w:rPr>
+            </w:pPr>
+            <w:r>
+              <w:rPr>
+                <w:b/>
+              </w:rPr>
+              <w:t>Field</w:t>
+            </w:r>
+          </w:p>
+        </w:tc>
+        <w:tc>
+          <w:tcPr>
+            <w:tcW w:w="1170" w:type="dxa"/>
+            <w:shd w:val="clear" w:color="auto" w:fill="B6DDE8" w:themeFill="accent5" w:themeFillTint="66"/>
+          </w:tcPr>
+          <w:p>
+            <w:pPr>
+              <w:rPr>
+                <w:b/>
+              </w:rPr>
+            </w:pPr>
+            <w:r>
+              <w:rPr>
+                <w:b/>
+              </w:rPr>
+              <w:t>Data Type</w:t>
+            </w:r>
+          </w:p>
+        </w:tc>
+        <w:tc>
+          <w:tcPr>
+            <w:tcW w:w="1260" w:type="dxa"/>
+            <w:shd w:val="clear" w:color="auto" w:fill="B6DDE8" w:themeFill="accent5" w:themeFillTint="66"/>
+          </w:tcPr>
+          <w:p>
+            <w:pPr>
+              <w:rPr>
+                <w:b/>
+              </w:rPr>
+            </w:pPr>
+            <w:r>
+              <w:rPr>
+                <w:b/>
+              </w:rPr>
+              <w:t>Mandatory</w:t>
+            </w:r>
+          </w:p>
+        </w:tc>
+        <w:tc>
+          <w:tcPr>
+            <w:tcW w:w="5580" w:type="dxa"/>
+            <w:shd w:val="clear" w:color="auto" w:fill="B6DDE8" w:themeFill="accent5" w:themeFillTint="66"/>
+          </w:tcPr>
+          <w:p>
+            <w:pPr>
+              <w:ind w:right="-108"/>
+              <w:rPr>
+                <w:b/>
+              </w:rPr>
+            </w:pPr>
+            <w:r>
+              <w:rPr>
+                <w:b/>
+              </w:rPr>
+              <w:t>Description</w:t>
+            </w:r>
+          </w:p>
+        </w:tc>
+      </w:tr>
+      <w:tr>
+        <w:tc>
+          <w:tcPr>
+            <w:tcW w:w="1350" w:type="dxa"/>
+          </w:tcPr>
+          <w:p>
+            <w:r>
+              <w:t>id</w:t>
+            </w:r>
+          </w:p>
+        </w:tc>
+        <w:tc>
+          <w:tcPr>
+            <w:tcW w:w="1170" w:type="dxa"/>
+          </w:tcPr>
+          <w:p>
+            <w:r>
+              <w:t>integer</w:t>
+            </w:r>
+          </w:p>
+        </w:tc>
+        <w:tc>
+          <w:tcPr>
+            <w:tcW w:w="1260" w:type="dxa"/>
+          </w:tcPr>
+          <w:p>
+            <w:pPr>
+              <w:jc w:val="center"/>
+            </w:pPr>
+            <w:r>
+              <w:t>x</w:t>
+            </w:r>
+          </w:p>
+        </w:tc>
+        <w:tc>
+          <w:tcPr>
+            <w:tcW w:w="5580" w:type="dxa"/>
+          </w:tcPr>
+          <w:p>
+            <w:pPr>
+              <w:tabs>
+                <w:tab w:val="left" w:pos="7092"/>
+              </w:tabs>
+              <w:ind w:right="-108"/>
+            </w:pPr>
+          </w:p>
+        </w:tc>
+      </w:tr>
+      <w:tr>
+        <w:tc>
+          <w:tcPr>
+            <w:tcW w:w="1350" w:type="dxa"/>
+          </w:tcPr>
+          <w:p>
+            <w:proofErr w:type="spellStart"/>
+            <w:r>
+              <w:t>userName</w:t>
+            </w:r>
+            <w:proofErr w:type="spellEnd"/>
+          </w:p>
+        </w:tc>
+        <w:tc>
+          <w:tcPr>
+            <w:tcW w:w="1170" w:type="dxa"/>
+          </w:tcPr>
+          <w:p>
+            <w:r>
+              <w:t>string</w:t>
+            </w:r>
+          </w:p>
+        </w:tc>
+        <w:tc>
+          <w:tcPr>
+            <w:tcW w:w="1260" w:type="dxa"/>
+          </w:tcPr>
+          <w:p>
+            <w:pPr>
+              <w:jc w:val="center"/>
+            </w:pPr>
+            <w:r>
+              <w:t>x</w:t>
+            </w:r>
+          </w:p>
+        </w:tc>
+        <w:tc>
+          <w:tcPr>
+            <w:tcW w:w="5580" w:type="dxa"/>
+          </w:tcPr>
+          <w:p>
+            <w:pPr>
+              <w:tabs>
+                <w:tab w:val="left" w:pos="7092"/>
+              </w:tabs>
+              <w:ind w:right="-108"/>
+            </w:pPr>
+          </w:p>
+        </w:tc>
+      </w:tr>
+      <w:tr>
+        <w:tc>
+          <w:tcPr>
+            <w:tcW w:w="1350" w:type="dxa"/>
+          </w:tcPr>
+          <w:p>
+            <w:proofErr w:type="spellStart"/>
+            <w:r>
+              <w:t>firstName</w:t>
+            </w:r>
+            <w:proofErr w:type="spellEnd"/>
+          </w:p>
+        </w:tc>
+        <w:tc>
+          <w:tcPr>
+            <w:tcW w:w="1170" w:type="dxa"/>
+          </w:tcPr>
+          <w:p>
+            <w:r>
+              <w:t>string</w:t>
+            </w:r>
+          </w:p>
+        </w:tc>
+        <w:tc>
+          <w:tcPr>
+            <w:tcW w:w="1260" w:type="dxa"/>
+          </w:tcPr>
+          <w:p>
+            <w:pPr>
+              <w:jc w:val="center"/>
+            </w:pPr>
+          </w:p>
+        </w:tc>
+        <w:tc>
+          <w:tcPr>
+            <w:tcW w:w="5580" w:type="dxa"/>
+          </w:tcPr>
+          <w:p>
+            <w:pPr>
+              <w:tabs>
+                <w:tab w:val="left" w:pos="7092"/>
+              </w:tabs>
+              <w:ind w:right="-108"/>
+            </w:pPr>
+          </w:p>
+        </w:tc>
+      </w:tr>
+      <w:tr>
+        <w:tc>
+          <w:tcPr>
+            <w:tcW w:w="1350" w:type="dxa"/>
+          </w:tcPr>
+          <w:p>
+            <w:proofErr w:type="spellStart"/>
+            <w:r>
+              <w:t>lastName</w:t>
+            </w:r>
+            <w:proofErr w:type="spellEnd"/>
+          </w:p>
+        </w:tc>
+        <w:tc>
+          <w:tcPr>
+            <w:tcW w:w="1170" w:type="dxa"/>
+          </w:tcPr>
+          <w:p>
+            <w:r>
+              <w:t>string</w:t>
+            </w:r>
+          </w:p>
+        </w:tc>
+        <w:tc>
+          <w:tcPr>
+            <w:tcW w:w="1260" w:type="dxa"/>
+          </w:tcPr>
+          <w:p>
+            <w:pPr>
+              <w:jc w:val="center"/>
+            </w:pPr>
+          </w:p>
+        </w:tc>
+        <w:tc>
+          <w:tcPr>
+            <w:tcW w:w="5580" w:type="dxa"/>
+          </w:tcPr>
+          <w:p>
+            <w:pPr>
+              <w:tabs>
+                <w:tab w:val="left" w:pos="7092"/>
+              </w:tabs>
+              <w:ind w:right="-108"/>
+            </w:pPr>
+          </w:p>
+        </w:tc>
+      </w:tr>
+      <w:tr>
+        <w:tc>
+          <w:tcPr>
+            <w:tcW w:w="1350" w:type="dxa"/>
+          </w:tcPr>
+          <w:p>
+            <w:r>
+              <w:t>email</w:t>
+            </w:r>
+          </w:p>
+        </w:tc>
+        <w:tc>
+          <w:tcPr>
+            <w:tcW w:w="1170" w:type="dxa"/>
+          </w:tcPr>
+          <w:p>
+            <w:r>
+              <w:t>string</w:t>
+            </w:r>
+          </w:p>
+        </w:tc>
+        <w:tc>
+          <w:tcPr>
+            <w:tcW w:w="1260" w:type="dxa"/>
+          </w:tcPr>
+          <w:p>
+            <w:pPr>
+              <w:jc w:val="center"/>
+            </w:pPr>
+            <w:r>
+              <w:t>x</w:t>
+            </w:r>
+          </w:p>
+        </w:tc>
+        <w:tc>
+          <w:tcPr>
+            <w:tcW w:w="5580" w:type="dxa"/>
+          </w:tcPr>
+          <w:p>
+            <w:pPr>
+              <w:tabs>
+                <w:tab w:val="left" w:pos="7092"/>
+              </w:tabs>
+              <w:ind w:right="-108"/>
+            </w:pPr>
+          </w:p>
+        </w:tc>
+      </w:tr>
+      <w:tr>
+        <w:tc>
+          <w:tcPr>
+            <w:tcW w:w="1350" w:type="dxa"/>
+          </w:tcPr>
+          <w:p>
+            <w:r>
+              <w:t>phone</w:t>
+            </w:r>
+          </w:p>
+        </w:tc>
+        <w:tc>
+          <w:tcPr>
+            <w:tcW w:w="1170" w:type="dxa"/>
+          </w:tcPr>
+          <w:p>
+            <w:r>
+              <w:t>string</w:t>
+            </w:r>
+          </w:p>
+        </w:tc>
+        <w:tc>
+          <w:tcPr>
+            <w:tcW w:w="1260" w:type="dxa"/>
+          </w:tcPr>
+          <w:p>
+            <w:pPr>
+              <w:jc w:val="center"/>
+            </w:pPr>
+          </w:p>
+        </w:tc>
+        <w:tc>
+          <w:tcPr>
+            <w:tcW w:w="5580" w:type="dxa"/>
+          </w:tcPr>
+          <w:p>
+            <w:pPr>
+              <w:tabs>
+                <w:tab w:val="left" w:pos="7092"/>
+              </w:tabs>
+              <w:ind w:right="-108"/>
+            </w:pPr>
+          </w:p>
+        </w:tc>
+      </w:tr>
+      <w:tr>
+        <w:tc>
+          <w:tcPr>
+            <w:tcW w:w="1350" w:type="dxa"/>
+          </w:tcPr>
+          <w:p>
+            <w:r>
+              <w:t>state</w:t>
+            </w:r>
+          </w:p>
+        </w:tc>
+        <w:tc>
+          <w:tcPr>
+            <w:tcW w:w="1170" w:type="dxa"/>
+          </w:tcPr>
+          <w:p>
+            <w:r>
+              <w:t>string</w:t>
+            </w:r>
+          </w:p>
+        </w:tc>
+        <w:tc>
+          <w:tcPr>
+            <w:tcW w:w="1260" w:type="dxa"/>
+          </w:tcPr>
+          <w:p>
+            <w:pPr>
+              <w:jc w:val="center"/>
+            </w:pPr>
+          </w:p>
+        </w:tc>
+        <w:tc>
+          <w:tcPr>
+            <w:tcW w:w="5580" w:type="dxa"/>
+          </w:tcPr>
+          <w:p>
+            <w:pPr>
+              <w:tabs>
+                <w:tab w:val="left" w:pos="7092"/>
+              </w:tabs>
+              <w:ind w:right="-108"/>
+            </w:pPr>
+          </w:p>
+        </w:tc>
+      </w:tr>
+      <w:tr>
+        <w:tc>
+          <w:tcPr>
+            <w:tcW w:w="1350" w:type="dxa"/>
+          </w:tcPr>
+          <w:p>
+            <w:r>
+              <w:t>country</w:t>
+            </w:r>
+          </w:p>
+        </w:tc>
+        <w:tc>
+          <w:tcPr>
+            <w:tcW w:w="1170" w:type="dxa"/>
+          </w:tcPr>
+          <w:p>
+            <w:r>
+              <w:t>string</w:t>
+            </w:r>
+          </w:p>
+        </w:tc>
+        <w:tc>
+          <w:tcPr>
+            <w:tcW w:w="1260" w:type="dxa"/>
+          </w:tcPr>
+          <w:p>
+            <w:pPr>
+              <w:jc w:val="center"/>
+            </w:pPr>
+          </w:p>
+        </w:tc>
+        <w:tc>
+          <w:tcPr>
+            <w:tcW w:w="5580" w:type="dxa"/>
+          </w:tcPr>
+          <w:p>
+            <w:pPr>
+              <w:tabs>
+                <w:tab w:val="left" w:pos="7092"/>
+              </w:tabs>
+              <w:ind w:right="-108"/>
+            </w:pPr>
+          </w:p>
+        </w:tc>
+      </w:tr>
+      <w:tr>
+        <w:tc>
+          <w:tcPr>
+            <w:tcW w:w="1350" w:type="dxa"/>
+          </w:tcPr>
+          <w:p>
+            <w:r>
+              <w:t>zip</w:t>
+            </w:r>
+          </w:p>
+        </w:tc>
+        <w:tc>
+          <w:tcPr>
+            <w:tcW w:w="1170" w:type="dxa"/>
+          </w:tcPr>
+          <w:p>
+            <w:r>
+              <w:t>string</w:t>
+            </w:r>
+          </w:p>
+        </w:tc>
+        <w:tc>
+          <w:tcPr>
+            <w:tcW w:w="1260" w:type="dxa"/>
+          </w:tcPr>
+          <w:p>
+            <w:pPr>
+              <w:jc w:val="center"/>
+            </w:pPr>
+          </w:p>
+        </w:tc>
+        <w:tc>
+          <w:tcPr>
+            <w:tcW w:w="5580" w:type="dxa"/>
+          </w:tcPr>
+          <w:p>
+            <w:pPr>
+              <w:tabs>
+                <w:tab w:val="left" w:pos="7092"/>
+              </w:tabs>
+              <w:ind w:right="-108"/>
+            </w:pPr>
+          </w:p>
+        </w:tc>
+      </w:tr>
+      <w:tr>
+        <w:tc>
+          <w:tcPr>
+            <w:tcW w:w="1350" w:type="dxa"/>
+          </w:tcPr>
+          <w:p>
+            <w:r>
+              <w:t>status</w:t>
+            </w:r>
+          </w:p>
+        </w:tc>
+        <w:tc>
+          <w:tcPr>
+            <w:tcW w:w="1170" w:type="dxa"/>
+          </w:tcPr>
+          <w:p>
+            <w:r>
+              <w:t>string</w:t>
+            </w:r>
+          </w:p>
+        </w:tc>
+        <w:tc>
+          <w:tcPr>
+            <w:tcW w:w="1260" w:type="dxa"/>
+          </w:tcPr>
+          <w:p>
+            <w:pPr>
+              <w:jc w:val="center"/>
+            </w:pPr>
+            <w:r>
+              <w:t>x</w:t>
+            </w:r>
+          </w:p>
+        </w:tc>
+        <w:tc>
+          <w:tcPr>
+            <w:tcW w:w="5580" w:type="dxa"/>
+          </w:tcPr>
+          <w:p>
+            <w:pPr>
+              <w:tabs>
+                <w:tab w:val="left" w:pos="7092"/>
+              </w:tabs>
+              <w:ind w:right="-108"/>
+            </w:pPr>
+            <w:r>
+              <w:t>User status, value: [Pending | Active | Deleted]</w:t>
+            </w:r>
+          </w:p>
+        </w:tc>
+      </w:tr>
+      <w:tr>
+        <w:tc>
+          <w:tcPr>
+            <w:tcW w:w="1350" w:type="dxa"/>
+          </w:tcPr>
+          <w:p>
+            <w:proofErr w:type="spellStart"/>
+            <w:r>
+              <w:t>createD</w:t>
+            </w:r>
+            <w:r>
+              <w:t>ate</w:t>
+            </w:r>
+            <w:proofErr w:type="spellEnd"/>
+          </w:p>
+        </w:tc>
+        <w:tc>
+          <w:tcPr>
+            <w:tcW w:w="1170" w:type="dxa"/>
+          </w:tcPr>
+          <w:p>
+            <w:r>
+              <w:t>string</w:t>
+            </w:r>
+          </w:p>
+        </w:tc>
+        <w:tc>
+          <w:tcPr>
+            <w:tcW w:w="1260" w:type="dxa"/>
+          </w:tcPr>
+          <w:p>
+            <w:pPr>
+              <w:jc w:val="center"/>
+            </w:pPr>
+            <w:r>
+              <w:t>x</w:t>
+            </w:r>
+          </w:p>
+        </w:tc>
+        <w:tc>
+          <w:tcPr>
+            <w:tcW w:w="5580" w:type="dxa"/>
+          </w:tcPr>
+          <w:p>
+            <w:pPr>
+              <w:tabs>
+                <w:tab w:val="left" w:pos="7092"/>
+              </w:tabs>
+              <w:ind w:right="-108"/>
+            </w:pPr>
+            <w:r>
+              <w:t>The date that user is created</w:t>
+            </w:r>
+          </w:p>
+        </w:tc>
+      </w:tr>
+      <w:tr>
+        <w:tc>
+          <w:tcPr>
+            <w:tcW w:w="1350" w:type="dxa"/>
+          </w:tcPr>
+          <w:p>
+            <w:proofErr w:type="spellStart"/>
+            <w:r>
+              <w:t>updateD</w:t>
+            </w:r>
+            <w:r>
+              <w:t>ate</w:t>
+            </w:r>
+            <w:proofErr w:type="spellEnd"/>
+          </w:p>
+        </w:tc>
+        <w:tc>
+          <w:tcPr>
+            <w:tcW w:w="1170" w:type="dxa"/>
+          </w:tcPr>
+          <w:p>
+            <w:r>
+              <w:t>string</w:t>
+            </w:r>
+          </w:p>
+        </w:tc>
+        <w:tc>
+          <w:tcPr>
+            <w:tcW w:w="1260" w:type="dxa"/>
+          </w:tcPr>
+          <w:p>
+            <w:pPr>
+              <w:jc w:val="center"/>
+            </w:pPr>
+            <w:r>
+              <w:t>x</w:t>
+            </w:r>
+          </w:p>
+        </w:tc>
+        <w:tc>
+          <w:tcPr>
+            <w:tcW w:w="5580" w:type="dxa"/>
+          </w:tcPr>
+          <w:p>
+            <w:pPr>
+              <w:tabs>
+                <w:tab w:val="left" w:pos="7092"/>
+              </w:tabs>
+              <w:ind w:right="-108"/>
+            </w:pPr>
+            <w:r>
+              <w:t>The date that user is updated</w:t>
+            </w:r>
+          </w:p>
+        </w:tc>
+      </w:tr>
+    </w:tbl>
     <w:p>
       <w:pPr>
         <w:ind w:left="720"/>
@@ -77,15 +912,15 @@
     <w:tbl>
       <w:tblPr>
         <w:tblStyle w:val="TableGrid"/>
-        <w:tblW w:w="0" w:type="auto"/>
-        <w:tblInd w:w="738" w:type="dxa"/>
+        <w:tblW w:w="9360" w:type="dxa"/>
+        <w:tblInd w:w="468" w:type="dxa"/>
         <w:tblLayout w:type="fixed"/>
         <w:tblLook w:val="04A0" w:firstRow="1" w:lastRow="0" w:firstColumn="1" w:lastColumn="0" w:noHBand="0" w:noVBand="1"/>
       </w:tblPr>
       <w:tblGrid>
         <w:gridCol w:w="4230"/>
-        <w:gridCol w:w="990"/>
-        <w:gridCol w:w="6750"/>
+        <w:gridCol w:w="1260"/>
+        <w:gridCol w:w="3870"/>
       </w:tblGrid>
       <w:tr>
         <w:tc>
@@ -109,7 +944,7 @@
         </w:tc>
         <w:tc>
           <w:tcPr>
-            <w:tcW w:w="990" w:type="dxa"/>
+            <w:tcW w:w="1260" w:type="dxa"/>
             <w:shd w:val="clear" w:color="auto" w:fill="B6DDE8" w:themeFill="accent5" w:themeFillTint="66"/>
           </w:tcPr>
           <w:p>
@@ -128,7 +963,7 @@
         </w:tc>
         <w:tc>
           <w:tcPr>
-            <w:tcW w:w="6750" w:type="dxa"/>
+            <w:tcW w:w="3870" w:type="dxa"/>
             <w:shd w:val="clear" w:color="auto" w:fill="B6DDE8" w:themeFill="accent5" w:themeFillTint="66"/>
           </w:tcPr>
           <w:p>
@@ -167,7 +1002,7 @@
         </w:tc>
         <w:tc>
           <w:tcPr>
-            <w:tcW w:w="990" w:type="dxa"/>
+            <w:tcW w:w="1260" w:type="dxa"/>
           </w:tcPr>
           <w:p>
             <w:r>
@@ -177,7 +1012,7 @@
         </w:tc>
         <w:tc>
           <w:tcPr>
-            <w:tcW w:w="6750" w:type="dxa"/>
+            <w:tcW w:w="3870" w:type="dxa"/>
           </w:tcPr>
           <w:p>
             <w:r>
@@ -239,7 +1074,7 @@
         </w:tc>
         <w:tc>
           <w:tcPr>
-            <w:tcW w:w="990" w:type="dxa"/>
+            <w:tcW w:w="1260" w:type="dxa"/>
           </w:tcPr>
           <w:p>
             <w:r>
@@ -249,7 +1084,7 @@
         </w:tc>
         <w:tc>
           <w:tcPr>
-            <w:tcW w:w="6750" w:type="dxa"/>
+            <w:tcW w:w="3870" w:type="dxa"/>
           </w:tcPr>
           <w:p>
             <w:r>
@@ -302,7 +1137,7 @@
         </w:tc>
         <w:tc>
           <w:tcPr>
-            <w:tcW w:w="990" w:type="dxa"/>
+            <w:tcW w:w="1260" w:type="dxa"/>
           </w:tcPr>
           <w:p>
             <w:r>
@@ -312,7 +1147,7 @@
         </w:tc>
         <w:tc>
           <w:tcPr>
-            <w:tcW w:w="6750" w:type="dxa"/>
+            <w:tcW w:w="3870" w:type="dxa"/>
           </w:tcPr>
           <w:p>
             <w:r>
@@ -378,7 +1213,7 @@
         </w:tc>
         <w:tc>
           <w:tcPr>
-            <w:tcW w:w="990" w:type="dxa"/>
+            <w:tcW w:w="1260" w:type="dxa"/>
           </w:tcPr>
           <w:p>
             <w:r>
@@ -388,7 +1223,7 @@
         </w:tc>
         <w:tc>
           <w:tcPr>
-            <w:tcW w:w="6750" w:type="dxa"/>
+            <w:tcW w:w="3870" w:type="dxa"/>
           </w:tcPr>
           <w:p>
             <w:r>
@@ -419,7 +1254,7 @@
         </w:tc>
         <w:tc>
           <w:tcPr>
-            <w:tcW w:w="990" w:type="dxa"/>
+            <w:tcW w:w="1260" w:type="dxa"/>
           </w:tcPr>
           <w:p>
             <w:r>
@@ -429,7 +1264,7 @@
         </w:tc>
         <w:tc>
           <w:tcPr>
-            <w:tcW w:w="6750" w:type="dxa"/>
+            <w:tcW w:w="3870" w:type="dxa"/>
           </w:tcPr>
           <w:p>
             <w:r>
@@ -463,7 +1298,7 @@
         </w:tc>
         <w:tc>
           <w:tcPr>
-            <w:tcW w:w="990" w:type="dxa"/>
+            <w:tcW w:w="1260" w:type="dxa"/>
           </w:tcPr>
           <w:p>
             <w:r>
@@ -473,7 +1308,7 @@
         </w:tc>
         <w:tc>
           <w:tcPr>
-            <w:tcW w:w="6750" w:type="dxa"/>
+            <w:tcW w:w="3870" w:type="dxa"/>
           </w:tcPr>
           <w:p>
             <w:r>
@@ -509,7 +1344,7 @@
         </w:tc>
         <w:tc>
           <w:tcPr>
-            <w:tcW w:w="990" w:type="dxa"/>
+            <w:tcW w:w="1260" w:type="dxa"/>
           </w:tcPr>
           <w:p>
             <w:r>
@@ -519,7 +1354,7 @@
         </w:tc>
         <w:tc>
           <w:tcPr>
-            <w:tcW w:w="6750" w:type="dxa"/>
+            <w:tcW w:w="3870" w:type="dxa"/>
           </w:tcPr>
           <w:p>
             <w:r>
@@ -573,13 +1408,75 @@
         <w:spacing w:after="0"/>
         <w:ind w:left="0"/>
       </w:pPr>
-      <w:bookmarkStart w:id="0" w:name="_GoBack"/>
-      <w:bookmarkEnd w:id="0"/>
+    </w:p>
+    <w:p>
+      <w:pPr>
+        <w:pStyle w:val="Heading1"/>
+      </w:pPr>
+      <w:r>
+        <w:t>Data Model</w:t>
+      </w:r>
+    </w:p>
+    <w:p>
+      <w:pPr>
+        <w:ind w:left="720"/>
+      </w:pPr>
+    </w:p>
+    <w:p>
+      <w:pPr>
+        <w:ind w:left="720" w:hanging="360"/>
+      </w:pPr>
+      <w:r>
+        <w:rPr>
+          <w:noProof/>
+        </w:rPr>
+        <w:lastRenderedPageBreak/>
+        <w:drawing>
+          <wp:inline distT="0" distB="0" distL="0" distR="0" wp14:anchorId="5D089FCB" wp14:editId="0C804993">
+            <wp:extent cx="5943600" cy="4128135"/>
+            <wp:effectExtent l="19050" t="19050" r="19050" b="24765"/>
+            <wp:docPr id="1" name="Picture 1"/>
+            <wp:cNvGraphicFramePr>
+              <a:graphicFrameLocks xmlns:a="http://schemas.openxmlformats.org/drawingml/2006/main" noChangeAspect="1"/>
+            </wp:cNvGraphicFramePr>
+            <a:graphic xmlns:a="http://schemas.openxmlformats.org/drawingml/2006/main">
+              <a:graphicData uri="http://schemas.openxmlformats.org/drawingml/2006/picture">
+                <pic:pic xmlns:pic="http://schemas.openxmlformats.org/drawingml/2006/picture">
+                  <pic:nvPicPr>
+                    <pic:cNvPr id="0" name=""/>
+                    <pic:cNvPicPr/>
+                  </pic:nvPicPr>
+                  <pic:blipFill>
+                    <a:blip r:embed="rId13"/>
+                    <a:stretch>
+                      <a:fillRect/>
+                    </a:stretch>
+                  </pic:blipFill>
+                  <pic:spPr>
+                    <a:xfrm>
+                      <a:off x="0" y="0"/>
+                      <a:ext cx="5943600" cy="4128135"/>
+                    </a:xfrm>
+                    <a:prstGeom prst="rect">
+                      <a:avLst/>
+                    </a:prstGeom>
+                    <a:ln>
+                      <a:solidFill>
+                        <a:srgbClr val="C00000"/>
+                      </a:solidFill>
+                    </a:ln>
+                  </pic:spPr>
+                </pic:pic>
+              </a:graphicData>
+            </a:graphic>
+          </wp:inline>
+        </w:drawing>
+      </w:r>
     </w:p>
     <w:sectPr>
-      <w:headerReference w:type="even" r:id="rId13"/>
-      <w:headerReference w:type="first" r:id="rId14"/>
-      <w:pgSz w:w="15840" w:h="12240" w:orient="landscape" w:code="1"/>
+      <w:headerReference w:type="even" r:id="rId14"/>
+      <w:headerReference w:type="first" r:id="rId15"/>
+      <w:pgSz w:w="12240" w:h="15840" w:code="1"/>
       <w:pgMar w:top="1440" w:right="1440" w:bottom="1440" w:left="1440" w:header="720" w:footer="720" w:gutter="0"/>
       <w:paperSrc w:first="15" w:other="15"/>
       <w:cols w:space="720"/>
@@ -5223,6 +6120,7 @@
     <w:name w:val="Title"/>
     <w:basedOn w:val="Normal"/>
     <w:next w:val="Normal"/>
+    <w:link w:val="TitleChar"/>
     <w:qFormat/>
     <w:pPr>
       <w:spacing w:line="240" w:lineRule="auto"/>
@@ -5935,6 +6833,17 @@
       <w:vanish/>
       <w:sz w:val="16"/>
       <w:szCs w:val="16"/>
+    </w:rPr>
+  </w:style>
+  <w:style w:type="character" w:customStyle="1" w:styleId="TitleChar">
+    <w:name w:val="Title Char"/>
+    <w:basedOn w:val="DefaultParagraphFont"/>
+    <w:link w:val="Title"/>
+    <w:rsid w:val="00324453"/>
+    <w:rPr>
+      <w:rFonts w:ascii="Arial" w:hAnsi="Arial"/>
+      <w:b/>
+      <w:sz w:val="36"/>
     </w:rPr>
   </w:style>
 </w:styles>
@@ -6292,6 +7201,7 @@
     <w:name w:val="Title"/>
     <w:basedOn w:val="Normal"/>
     <w:next w:val="Normal"/>
+    <w:link w:val="TitleChar"/>
     <w:qFormat/>
     <w:pPr>
       <w:spacing w:line="240" w:lineRule="auto"/>
@@ -7004,6 +7914,17 @@
       <w:vanish/>
       <w:sz w:val="16"/>
       <w:szCs w:val="16"/>
+    </w:rPr>
+  </w:style>
+  <w:style w:type="character" w:customStyle="1" w:styleId="TitleChar">
+    <w:name w:val="Title Char"/>
+    <w:basedOn w:val="DefaultParagraphFont"/>
+    <w:link w:val="Title"/>
+    <w:rsid w:val="00324453"/>
+    <w:rPr>
+      <w:rFonts w:ascii="Arial" w:hAnsi="Arial"/>
+      <w:b/>
+      <w:sz w:val="36"/>
     </w:rPr>
   </w:style>
 </w:styles>
@@ -7295,15 +8216,6 @@
 </file>
 
 <file path=customXml/item1.xml><?xml version="1.0" encoding="utf-8"?>
-<?mso-contentType ?>
-<FormTemplates xmlns="http://schemas.microsoft.com/sharepoint/v3/contenttype/forms">
-  <Display>DocumentLibraryForm</Display>
-  <Edit>DocumentLibraryForm</Edit>
-  <New>DocumentLibraryForm</New>
-</FormTemplates>
-</file>
-
-<file path=customXml/item2.xml><?xml version="1.0" encoding="utf-8"?>
 <ct:contentTypeSchema xmlns:ct="http://schemas.microsoft.com/office/2006/metadata/contentType" xmlns:ma="http://schemas.microsoft.com/office/2006/metadata/properties/metaAttributes" ct:_="" ma:_="" ma:contentTypeName="Document" ma:contentTypeID="0x010100A165CA7133571D45ADB6FFE5CECDE57F" ma:contentTypeVersion="14" ma:contentTypeDescription="Create a new document." ma:contentTypeScope="" ma:versionID="7910ccc59a53a85e192e87b04b8bea74">
   <xsd:schema xmlns:xsd="http://www.w3.org/2001/XMLSchema" xmlns:p="http://schemas.microsoft.com/office/2006/metadata/properties" xmlns:ns1="19be1436-59e7-4d42-adcd-ade3845f4aa3" xmlns:ns3="8705a942-e5db-4cd8-aa04-3d05d9821361" targetNamespace="http://schemas.microsoft.com/office/2006/metadata/properties" ma:root="true" ma:fieldsID="ae08b1f380ea8e051f2484b270481d35" ns1:_="" ns3:_="">
     <xsd:import namespace="19be1436-59e7-4d42-adcd-ade3845f4aa3"/>
@@ -7415,6 +8327,15 @@
 </ct:contentTypeSchema>
 </file>
 
+<file path=customXml/item2.xml><?xml version="1.0" encoding="utf-8"?>
+<?mso-contentType ?>
+<FormTemplates xmlns="http://schemas.microsoft.com/sharepoint/v3/contenttype/forms">
+  <Display>DocumentLibraryForm</Display>
+  <Edit>DocumentLibraryForm</Edit>
+  <New>DocumentLibraryForm</New>
+</FormTemplates>
+</file>
+
 <file path=customXml/item3.xml><?xml version="1.0" encoding="utf-8"?>
 <p:properties xmlns:p="http://schemas.microsoft.com/office/2006/metadata/properties" xmlns:xsi="http://www.w3.org/2001/XMLSchema-instance" xmlns:pc="http://schemas.microsoft.com/office/infopath/2007/PartnerControls">
   <documentManagement>
@@ -7431,14 +8352,6 @@
 </file>
 
 <file path=customXml/itemProps1.xml><?xml version="1.0" encoding="utf-8"?>
-<ds:datastoreItem xmlns:ds="http://schemas.openxmlformats.org/officeDocument/2006/customXml" ds:itemID="{C1A3EDDC-E5EA-493F-AAC6-865331C0B6E1}">
-  <ds:schemaRefs>
-    <ds:schemaRef ds:uri="http://schemas.microsoft.com/sharepoint/v3/contenttype/forms"/>
-  </ds:schemaRefs>
-</ds:datastoreItem>
-</file>
-
-<file path=customXml/itemProps2.xml><?xml version="1.0" encoding="utf-8"?>
 <ds:datastoreItem xmlns:ds="http://schemas.openxmlformats.org/officeDocument/2006/customXml" ds:itemID="{B770792D-CD3B-4FFA-83C7-4F4B4FB0F553}">
   <ds:schemaRefs>
     <ds:schemaRef ds:uri="http://schemas.microsoft.com/office/2006/metadata/contentType"/>
@@ -7456,6 +8369,14 @@
 </ds:datastoreItem>
 </file>
 
+<file path=customXml/itemProps2.xml><?xml version="1.0" encoding="utf-8"?>
+<ds:datastoreItem xmlns:ds="http://schemas.openxmlformats.org/officeDocument/2006/customXml" ds:itemID="{C1A3EDDC-E5EA-493F-AAC6-865331C0B6E1}">
+  <ds:schemaRefs>
+    <ds:schemaRef ds:uri="http://schemas.microsoft.com/sharepoint/v3/contenttype/forms"/>
+  </ds:schemaRefs>
+</ds:datastoreItem>
+</file>
+
 <file path=customXml/itemProps3.xml><?xml version="1.0" encoding="utf-8"?>
 <ds:datastoreItem xmlns:ds="http://schemas.openxmlformats.org/officeDocument/2006/customXml" ds:itemID="{2DE69C9F-4836-4D3D-B85F-85F6DC95E700}">
   <ds:schemaRefs>
@@ -7468,7 +8389,7 @@
 </file>
 
 <file path=customXml/itemProps4.xml><?xml version="1.0" encoding="utf-8"?>
-<ds:datastoreItem xmlns:ds="http://schemas.openxmlformats.org/officeDocument/2006/customXml" ds:itemID="{03013265-A721-4C6E-8016-84F4C9342225}">
+<ds:datastoreItem xmlns:ds="http://schemas.openxmlformats.org/officeDocument/2006/customXml" ds:itemID="{937361C8-91A7-4D27-A86B-C97F6170BD13}">
   <ds:schemaRefs>
     <ds:schemaRef ds:uri="http://schemas.openxmlformats.org/officeDocument/2006/bibliography"/>
   </ds:schemaRefs>

</xml_diff>